<commit_message>
feat: Debug change_item_contract + test passed 9/9
</commit_message>
<xml_diff>
--- a/src/templates/utilization_items_template.docx
+++ b/src/templates/utilization_items_template.docx
@@ -161,30 +161,13 @@
       <w:pPr>
         <w:pStyle w:val="Standard"/>
         <w:jc w:val="right"/>
-        <w:rPr>
-          <w:sz w:val="14"/>
-          <w:szCs w:val="14"/>
-        </w:rPr>
       </w:pPr>
       <w:r>
-        <w:rPr>
-          <w:sz w:val="14"/>
-          <w:szCs w:val="14"/>
-        </w:rPr>
-        <w:t>Zabłudów</w:t>
+        <w:rPr/>
+        <w:t xml:space="preserve">Zabłudów, dnia </w:t>
       </w:r>
       <w:r>
-        <w:rPr>
-          <w:sz w:val="14"/>
-          <w:szCs w:val="14"/>
-        </w:rPr>
-        <w:t xml:space="preserve">, dnia </w:t>
-      </w:r>
-      <w:r>
-        <w:rPr>
-          <w:sz w:val="14"/>
-          <w:szCs w:val="14"/>
-        </w:rPr>
+        <w:rPr/>
         <w:t>{{date}}</w:t>
       </w:r>
     </w:p>
@@ -258,7 +241,6 @@
       <w:tr>
         <w:trPr>
           <w:trHeight w:val="249"/>
-          <w:jc w:val="center"/>
         </w:trPr>
         <w:tc>
           <w:tcPr>
@@ -405,117 +387,6 @@
           </w:p>
         </w:tc>
       </w:tr>
-      <w:tr>
-        <w:trPr>
-          <w:trHeight w:val="285"/>
-          <w:jc w:val="center"/>
-        </w:trPr>
-        <w:tc>
-          <w:tcPr>
-            <w:tcW w:w="1885" w:type="pct"/>
-            <w:tcBorders>
-              <w:top w:val="single" w:color="000000" w:themeColor="text1" w:sz="4" w:space="0"/>
-              <w:left w:val="single" w:color="000000" w:themeColor="text1" w:sz="4" w:space="0"/>
-              <w:bottom w:val="single" w:color="000000" w:themeColor="text1" w:sz="4" w:space="0"/>
-            </w:tcBorders>
-            <w:tcMar>
-              <w:top w:w="0" w:type="dxa"/>
-              <w:left w:w="70" w:type="dxa"/>
-              <w:bottom w:w="0" w:type="dxa"/>
-              <w:right w:w="70" w:type="dxa"/>
-            </w:tcMar>
-            <w:vAlign w:val="center"/>
-          </w:tcPr>
-          <w:p>
-            <w:pPr>
-              <w:pStyle w:val="Standard"/>
-              <w:snapToGrid w:val="0"/>
-              <w:jc w:val="center"/>
-              <w:rPr>
-                <w:sz w:val="16"/>
-                <w:szCs w:val="16"/>
-                <w:lang w:val="en-US"/>
-              </w:rPr>
-            </w:pPr>
-          </w:p>
-        </w:tc>
-        <w:tc>
-          <w:tcPr>
-            <w:tcW w:w="2019" w:type="pct"/>
-            <w:tcBorders>
-              <w:top w:val="single" w:color="000000" w:themeColor="text1" w:sz="4" w:space="0"/>
-              <w:left w:val="single" w:color="000000" w:themeColor="text1" w:sz="4" w:space="0"/>
-              <w:bottom w:val="single" w:color="000000" w:themeColor="text1" w:sz="4" w:space="0"/>
-            </w:tcBorders>
-            <w:tcMar>
-              <w:top w:w="0" w:type="dxa"/>
-              <w:left w:w="70" w:type="dxa"/>
-              <w:bottom w:w="0" w:type="dxa"/>
-              <w:right w:w="70" w:type="dxa"/>
-            </w:tcMar>
-            <w:vAlign w:val="center"/>
-          </w:tcPr>
-          <w:p>
-            <w:pPr>
-              <w:jc w:val="center"/>
-              <w:rPr>
-                <w:rFonts w:eastAsia="Times New Roman" w:cs="Times New Roman"/>
-                <w:sz w:val="16"/>
-                <w:szCs w:val="16"/>
-                <w:lang w:val="en-US" w:bidi="ar-SA"/>
-              </w:rPr>
-            </w:pPr>
-          </w:p>
-        </w:tc>
-        <w:tc>
-          <w:tcPr>
-            <w:tcW w:w="640" w:type="pct"/>
-            <w:tcBorders>
-              <w:top w:val="single" w:color="000000" w:themeColor="text1" w:sz="4" w:space="0"/>
-              <w:left w:val="single" w:color="000000" w:themeColor="text1" w:sz="4" w:space="0"/>
-              <w:bottom w:val="single" w:color="000000" w:themeColor="text1" w:sz="4" w:space="0"/>
-              <w:right w:val="single" w:color="000000" w:themeColor="text1" w:sz="4" w:space="0"/>
-            </w:tcBorders>
-            <w:tcMar/>
-            <w:vAlign w:val="center"/>
-          </w:tcPr>
-          <w:p>
-            <w:pPr>
-              <w:pStyle w:val="Standard"/>
-              <w:jc w:val="center"/>
-              <w:rPr>
-                <w:sz w:val="16"/>
-                <w:szCs w:val="16"/>
-                <w:lang w:val="en-US"/>
-              </w:rPr>
-            </w:pPr>
-          </w:p>
-        </w:tc>
-        <w:tc>
-          <w:tcPr>
-            <w:tcW w:w="455" w:type="pct"/>
-            <w:tcBorders>
-              <w:top w:val="single" w:color="000000" w:themeColor="text1" w:sz="4" w:space="0"/>
-              <w:left w:val="single" w:color="000000" w:themeColor="text1" w:sz="4" w:space="0"/>
-              <w:bottom w:val="single" w:color="000000" w:themeColor="text1" w:sz="4" w:space="0"/>
-              <w:right w:val="single" w:color="000000" w:themeColor="text1" w:sz="4" w:space="0"/>
-            </w:tcBorders>
-            <w:tcMar/>
-            <w:vAlign w:val="center"/>
-          </w:tcPr>
-          <w:p>
-            <w:pPr>
-              <w:pStyle w:val="Standard"/>
-              <w:jc w:val="center"/>
-              <w:rPr>
-                <w:sz w:val="16"/>
-                <w:szCs w:val="16"/>
-                <w:lang w:val="en-US"/>
-              </w:rPr>
-            </w:pPr>
-          </w:p>
-        </w:tc>
-      </w:tr>
     </w:tbl>
     <w:p>
       <w:pPr>
@@ -642,25 +513,6 @@
           <w:docGrid w:linePitch="326"/>
         </w:sectPr>
       </w:pPr>
-    </w:p>
-    <w:p>
-      <w:pPr>
-        <w:pStyle w:val="NormalnyWeb"/>
-        <w:spacing w:before="0" w:beforeAutospacing="off" w:after="0" w:afterAutospacing="off"/>
-        <w:rPr>
-          <w:color w:val="000000"/>
-          <w:sz w:val="18"/>
-          <w:szCs w:val="18"/>
-        </w:rPr>
-      </w:pPr>
-      <w:r>
-        <w:rPr>
-          <w:color w:val="000000" w:themeColor="text1" w:themeTint="FF" w:themeShade="FF"/>
-          <w:sz w:val="18"/>
-          <w:szCs w:val="18"/>
-        </w:rPr>
-        <w:t>{{it_workers}}</w:t>
-      </w:r>
     </w:p>
     <w:p>
       <w:pPr>

</xml_diff>

<commit_message>
feat: Add placeholder for participants names in template and update utilize contract creation function
</commit_message>
<xml_diff>
--- a/src/templates/utilization_items_template.docx
+++ b/src/templates/utilization_items_template.docx
@@ -535,13 +535,21 @@
     <w:p>
       <w:pPr>
         <w:pStyle w:val="NormalnyWeb"/>
-        <w:spacing w:before="0" w:beforeAutospacing="0" w:after="0" w:afterAutospacing="0"/>
+        <w:spacing w:before="0" w:beforeAutospacing="off" w:after="0" w:afterAutospacing="off"/>
         <w:rPr>
           <w:color w:val="000000"/>
           <w:sz w:val="18"/>
           <w:szCs w:val="18"/>
         </w:rPr>
       </w:pPr>
+      <w:r>
+        <w:rPr>
+          <w:color w:val="000000" w:themeColor="text1" w:themeTint="FF" w:themeShade="FF"/>
+          <w:sz w:val="18"/>
+          <w:szCs w:val="18"/>
+        </w:rPr>
+        <w:t>{{participants_section}}</w:t>
+      </w:r>
     </w:p>
     <w:p>
       <w:pPr>

</xml_diff>